<commit_message>
updated solutions chapter 4
</commit_message>
<xml_diff>
--- a/discussion/Discussion questions Chapter 4 revised som.docx
+++ b/discussion/Discussion questions Chapter 4 revised som.docx
@@ -9,8 +9,6 @@
           <w:u w:val="single"/>
         </w:rPr>
       </w:pPr>
-      <w:bookmarkStart w:id="0" w:name="_GoBack"/>
-      <w:bookmarkEnd w:id="0"/>
       <w:r>
         <w:rPr>
           <w:b/>
@@ -35,6 +33,141 @@
     <w:p>
       <w:pPr>
         <w:pStyle w:val="ListParagraph"/>
+        <w:spacing w:line="240" w:lineRule="auto"/>
+        <w:rPr>
+          <w:b/>
+        </w:rPr>
+      </w:pPr>
+    </w:p>
+    <w:p>
+      <w:pPr>
+        <w:pStyle w:val="ListParagraph"/>
+        <w:spacing w:line="240" w:lineRule="auto"/>
+        <w:rPr>
+          <w:b/>
+        </w:rPr>
+      </w:pPr>
+      <w:r>
+        <w:rPr>
+          <w:b/>
+        </w:rPr>
+        <w:t xml:space="preserve">~ </w:t>
+      </w:r>
+      <w:r>
+        <w:rPr>
+          <w:b/>
+        </w:rPr>
+        <w:t>Maximum population size of a species that an area can support without reducing the area’s ability to support the s</w:t>
+      </w:r>
+      <w:r>
+        <w:rPr>
+          <w:b/>
+        </w:rPr>
+        <w:t>ame species in the future</w:t>
+      </w:r>
+      <w:r>
+        <w:rPr>
+          <w:b/>
+        </w:rPr>
+        <w:t>. For humans the measuring capacity standards are biophysical and social. “</w:t>
+      </w:r>
+    </w:p>
+    <w:p>
+      <w:pPr>
+        <w:pStyle w:val="ListParagraph"/>
+        <w:spacing w:line="240" w:lineRule="auto"/>
+        <w:rPr>
+          <w:b/>
+        </w:rPr>
+      </w:pPr>
+      <w:r>
+        <w:rPr>
+          <w:b/>
+        </w:rPr>
+        <w:t>•</w:t>
+      </w:r>
+      <w:r>
+        <w:rPr>
+          <w:b/>
+        </w:rPr>
+        <w:t xml:space="preserve"> </w:t>
+      </w:r>
+      <w:r>
+        <w:rPr>
+          <w:b/>
+        </w:rPr>
+        <w:t>Social- How many people can live on Earth under a specific social system.</w:t>
+      </w:r>
+    </w:p>
+    <w:p>
+      <w:pPr>
+        <w:pStyle w:val="ListParagraph"/>
+        <w:spacing w:line="240" w:lineRule="auto"/>
+        <w:rPr>
+          <w:b/>
+        </w:rPr>
+      </w:pPr>
+      <w:r>
+        <w:rPr>
+          <w:b/>
+        </w:rPr>
+        <w:t>•</w:t>
+      </w:r>
+      <w:r>
+        <w:rPr>
+          <w:b/>
+        </w:rPr>
+        <w:t xml:space="preserve"> </w:t>
+      </w:r>
+      <w:r>
+        <w:rPr>
+          <w:b/>
+        </w:rPr>
+        <w:t>If live as Canadian or American standard of living would be only 1.3 billion.</w:t>
+      </w:r>
+    </w:p>
+    <w:p>
+      <w:pPr>
+        <w:pStyle w:val="ListParagraph"/>
+        <w:spacing w:line="240" w:lineRule="auto"/>
+        <w:rPr>
+          <w:b/>
+        </w:rPr>
+      </w:pPr>
+      <w:r>
+        <w:rPr>
+          <w:b/>
+        </w:rPr>
+        <w:t>•</w:t>
+      </w:r>
+      <w:r>
+        <w:rPr>
+          <w:b/>
+        </w:rPr>
+        <w:t xml:space="preserve"> </w:t>
+      </w:r>
+      <w:r>
+        <w:rPr>
+          <w:b/>
+        </w:rPr>
+        <w:t>If everyone live as Afghan standard of living would be higher.</w:t>
+      </w:r>
+    </w:p>
+    <w:p>
+      <w:pPr>
+        <w:pStyle w:val="ListParagraph"/>
+        <w:spacing w:line="240" w:lineRule="auto"/>
+      </w:pPr>
+    </w:p>
+    <w:p>
+      <w:pPr>
+        <w:pStyle w:val="ListParagraph"/>
+        <w:spacing w:line="240" w:lineRule="auto"/>
+      </w:pPr>
+    </w:p>
+    <w:p>
+      <w:pPr>
+        <w:pStyle w:val="ListParagraph"/>
         <w:numPr>
           <w:ilvl w:val="0"/>
           <w:numId w:val="1"/>
@@ -48,6 +181,51 @@
     <w:p>
       <w:pPr>
         <w:pStyle w:val="ListParagraph"/>
+        <w:spacing w:line="240" w:lineRule="auto"/>
+        <w:rPr>
+          <w:b/>
+        </w:rPr>
+      </w:pPr>
+    </w:p>
+    <w:p>
+      <w:pPr>
+        <w:pStyle w:val="ListParagraph"/>
+        <w:spacing w:line="240" w:lineRule="auto"/>
+        <w:rPr>
+          <w:b/>
+        </w:rPr>
+      </w:pPr>
+      <w:r>
+        <w:rPr>
+          <w:b/>
+        </w:rPr>
+        <w:t xml:space="preserve">~ </w:t>
+      </w:r>
+      <w:r>
+        <w:rPr>
+          <w:b/>
+        </w:rPr>
+        <w:t xml:space="preserve">No should not be tolerated it. </w:t>
+      </w:r>
+    </w:p>
+    <w:p>
+      <w:pPr>
+        <w:pStyle w:val="ListParagraph"/>
+        <w:spacing w:line="240" w:lineRule="auto"/>
+        <w:rPr>
+          <w:b/>
+        </w:rPr>
+      </w:pPr>
+    </w:p>
+    <w:p>
+      <w:pPr>
+        <w:pStyle w:val="ListParagraph"/>
+        <w:spacing w:line="240" w:lineRule="auto"/>
+      </w:pPr>
+    </w:p>
+    <w:p>
+      <w:pPr>
+        <w:pStyle w:val="ListParagraph"/>
         <w:numPr>
           <w:ilvl w:val="0"/>
           <w:numId w:val="1"/>
@@ -61,11 +239,26 @@
     <w:p>
       <w:pPr>
         <w:pStyle w:val="ListParagraph"/>
+        <w:spacing w:line="240" w:lineRule="auto"/>
+      </w:pPr>
+    </w:p>
+    <w:p>
+      <w:pPr>
+        <w:pStyle w:val="ListParagraph"/>
+        <w:spacing w:line="240" w:lineRule="auto"/>
+      </w:pPr>
+    </w:p>
+    <w:p>
+      <w:pPr>
+        <w:pStyle w:val="ListParagraph"/>
         <w:numPr>
           <w:ilvl w:val="0"/>
           <w:numId w:val="1"/>
         </w:numPr>
         <w:spacing w:line="240" w:lineRule="auto"/>
+        <w:rPr>
+          <w:b/>
+        </w:rPr>
       </w:pPr>
       <w:r>
         <w:t xml:space="preserve"> </w:t>
@@ -73,6 +266,77 @@
       <w:r>
         <w:t>Does the developed world have the right to have profited from exploiting their own resources and then not allow developing countries to also exploit their resources for profit?</w:t>
       </w:r>
+    </w:p>
+    <w:p>
+      <w:pPr>
+        <w:pStyle w:val="ListParagraph"/>
+        <w:spacing w:line="240" w:lineRule="auto"/>
+        <w:rPr>
+          <w:b/>
+        </w:rPr>
+      </w:pPr>
+    </w:p>
+    <w:p>
+      <w:pPr>
+        <w:pStyle w:val="ListParagraph"/>
+        <w:spacing w:line="240" w:lineRule="auto"/>
+        <w:rPr>
+          <w:b/>
+        </w:rPr>
+      </w:pPr>
+      <w:r>
+        <w:rPr>
+          <w:b/>
+        </w:rPr>
+        <w:t>USA already exploited other countries. We should look at things at a diplomatic approach.</w:t>
+      </w:r>
+      <w:r>
+        <w:rPr>
+          <w:b/>
+        </w:rPr>
+        <w:t xml:space="preserve"> Why </w:t>
+      </w:r>
+      <w:r>
+        <w:rPr>
+          <w:b/>
+        </w:rPr>
+        <w:t>do</w:t>
+      </w:r>
+      <w:bookmarkStart w:id="0" w:name="_GoBack"/>
+      <w:bookmarkEnd w:id="0"/>
+      <w:r>
+        <w:rPr>
+          <w:b/>
+        </w:rPr>
+        <w:t xml:space="preserve"> it? // </w:t>
+      </w:r>
+    </w:p>
+    <w:p>
+      <w:pPr>
+        <w:pStyle w:val="ListParagraph"/>
+        <w:spacing w:line="240" w:lineRule="auto"/>
+        <w:rPr>
+          <w:b/>
+        </w:rPr>
+      </w:pPr>
+      <w:r>
+        <w:rPr>
+          <w:b/>
+        </w:rPr>
+        <w:t>~OR Survival of the fittest.</w:t>
+      </w:r>
+    </w:p>
+    <w:p>
+      <w:pPr>
+        <w:pStyle w:val="ListParagraph"/>
+        <w:spacing w:line="240" w:lineRule="auto"/>
+      </w:pPr>
+    </w:p>
+    <w:p>
+      <w:pPr>
+        <w:pStyle w:val="ListParagraph"/>
+        <w:spacing w:line="240" w:lineRule="auto"/>
+      </w:pPr>
     </w:p>
     <w:p>
       <w:pPr>
@@ -93,6 +357,72 @@
     <w:p>
       <w:pPr>
         <w:pStyle w:val="ListParagraph"/>
+        <w:spacing w:line="240" w:lineRule="auto"/>
+        <w:rPr>
+          <w:b/>
+        </w:rPr>
+      </w:pPr>
+      <w:r>
+        <w:rPr>
+          <w:b/>
+        </w:rPr>
+        <w:t xml:space="preserve">~ </w:t>
+      </w:r>
+      <w:r>
+        <w:rPr>
+          <w:b/>
+        </w:rPr>
+        <w:t>International migration</w:t>
+      </w:r>
+      <w:r>
+        <w:rPr>
+          <w:b/>
+        </w:rPr>
+        <w:t xml:space="preserve"> – each year 1.5 mill immigrate to Canada and US</w:t>
+      </w:r>
+      <w:r>
+        <w:rPr>
+          <w:b/>
+        </w:rPr>
+        <w:t xml:space="preserve"> (ones not native to the area)</w:t>
+      </w:r>
+      <w:r>
+        <w:rPr>
+          <w:b/>
+        </w:rPr>
+        <w:t>. (500000 illegal) (1 million legal immigrants)</w:t>
+      </w:r>
+    </w:p>
+    <w:p>
+      <w:pPr>
+        <w:pStyle w:val="ListParagraph"/>
+        <w:spacing w:line="240" w:lineRule="auto"/>
+        <w:rPr>
+          <w:b/>
+        </w:rPr>
+      </w:pPr>
+      <w:r>
+        <w:rPr>
+          <w:b/>
+        </w:rPr>
+        <w:t>~ Internal migration within the states.</w:t>
+      </w:r>
+    </w:p>
+    <w:p>
+      <w:pPr>
+        <w:pStyle w:val="ListParagraph"/>
+        <w:spacing w:line="240" w:lineRule="auto"/>
+      </w:pPr>
+    </w:p>
+    <w:p>
+      <w:pPr>
+        <w:pStyle w:val="ListParagraph"/>
+        <w:spacing w:line="240" w:lineRule="auto"/>
+      </w:pPr>
+    </w:p>
+    <w:p>
+      <w:pPr>
+        <w:pStyle w:val="ListParagraph"/>
         <w:numPr>
           <w:ilvl w:val="0"/>
           <w:numId w:val="1"/>
@@ -105,6 +435,39 @@
       <w:r>
         <w:t xml:space="preserve"> If no population policy how can consumption be reduced?</w:t>
       </w:r>
+    </w:p>
+    <w:p>
+      <w:pPr>
+        <w:spacing w:line="240" w:lineRule="auto"/>
+        <w:ind w:left="720"/>
+      </w:pPr>
+    </w:p>
+    <w:p>
+      <w:pPr>
+        <w:pStyle w:val="ListParagraph"/>
+        <w:spacing w:line="240" w:lineRule="auto"/>
+        <w:rPr>
+          <w:b/>
+        </w:rPr>
+      </w:pPr>
+      <w:r>
+        <w:rPr>
+          <w:b/>
+        </w:rPr>
+        <w:t xml:space="preserve">~ </w:t>
+      </w:r>
+      <w:r>
+        <w:rPr>
+          <w:b/>
+        </w:rPr>
+        <w:t>Not really, because we don't need a population cap. China already has a policy of the one child policy., however we should pay our attention to sustainable programs such as greener developments, saving energy, and improving infrastructure.</w:t>
+      </w:r>
+    </w:p>
+    <w:p>
+      <w:pPr>
+        <w:spacing w:line="240" w:lineRule="auto"/>
+        <w:ind w:left="720"/>
+      </w:pPr>
     </w:p>
     <w:sectPr>
       <w:pgSz w:w="12240" w:h="15840"/>

</xml_diff>

<commit_message>
updated chapter 4 discussion questions
</commit_message>
<xml_diff>
--- a/discussion/Discussion questions Chapter 4 revised som.docx
+++ b/discussion/Discussion questions Chapter 4 revised som.docx
@@ -239,8 +239,104 @@
     <w:p>
       <w:pPr>
         <w:pStyle w:val="ListParagraph"/>
-        <w:spacing w:line="240" w:lineRule="auto"/>
-      </w:pPr>
+        <w:numPr>
+          <w:ilvl w:val="0"/>
+          <w:numId w:val="2"/>
+        </w:numPr>
+        <w:spacing w:line="240" w:lineRule="auto"/>
+        <w:rPr>
+          <w:b/>
+        </w:rPr>
+      </w:pPr>
+      <w:r>
+        <w:rPr>
+          <w:b/>
+        </w:rPr>
+        <w:t>Primary</w:t>
+      </w:r>
+      <w:r>
+        <w:rPr>
+          <w:b/>
+        </w:rPr>
+        <w:t xml:space="preserve"> – Obtaining raw material from natural resources e.g. Mining, Fishing, Agriculture, Logging.</w:t>
+      </w:r>
+    </w:p>
+    <w:p>
+      <w:pPr>
+        <w:pStyle w:val="ListParagraph"/>
+        <w:numPr>
+          <w:ilvl w:val="0"/>
+          <w:numId w:val="2"/>
+        </w:numPr>
+        <w:spacing w:line="240" w:lineRule="auto"/>
+        <w:rPr>
+          <w:b/>
+        </w:rPr>
+      </w:pPr>
+      <w:r>
+        <w:rPr>
+          <w:b/>
+        </w:rPr>
+        <w:t>Secondary</w:t>
+      </w:r>
+      <w:r>
+        <w:rPr>
+          <w:b/>
+        </w:rPr>
+        <w:t xml:space="preserve"> – Processing raw materials to goods. E.g. Automobiles, Steel, Furniture, Clothing, Housing.</w:t>
+      </w:r>
+      <w:bookmarkStart w:id="0" w:name="_GoBack"/>
+      <w:bookmarkEnd w:id="0"/>
+    </w:p>
+    <w:p>
+      <w:pPr>
+        <w:pStyle w:val="ListParagraph"/>
+        <w:numPr>
+          <w:ilvl w:val="0"/>
+          <w:numId w:val="2"/>
+        </w:numPr>
+        <w:spacing w:line="240" w:lineRule="auto"/>
+        <w:rPr>
+          <w:b/>
+        </w:rPr>
+      </w:pPr>
+      <w:r>
+        <w:rPr>
+          <w:b/>
+        </w:rPr>
+        <w:t>Tertiary</w:t>
+      </w:r>
+      <w:r>
+        <w:rPr>
+          <w:b/>
+        </w:rPr>
+        <w:t xml:space="preserve"> – Wholesale and retail, banking, insurance, tourism, health, education. E.g. Stores, transportation, schools, government.</w:t>
+      </w:r>
+    </w:p>
+    <w:p>
+      <w:pPr>
+        <w:pStyle w:val="ListParagraph"/>
+        <w:numPr>
+          <w:ilvl w:val="0"/>
+          <w:numId w:val="2"/>
+        </w:numPr>
+        <w:spacing w:line="240" w:lineRule="auto"/>
+        <w:rPr>
+          <w:b/>
+        </w:rPr>
+      </w:pPr>
+      <w:r>
+        <w:rPr>
+          <w:b/>
+        </w:rPr>
+        <w:t>Quaternary</w:t>
+      </w:r>
+      <w:r>
+        <w:rPr>
+          <w:b/>
+        </w:rPr>
+        <w:t xml:space="preserve"> – Inventing new products, research, science, information manipulation. E.g. science labs inventors, University research computers.</w:t>
+      </w:r>
     </w:p>
     <w:p>
       <w:pPr>
@@ -296,14 +392,14 @@
         </w:rPr>
         <w:t xml:space="preserve"> Why </w:t>
       </w:r>
+      <w:proofErr w:type="gramStart"/>
       <w:r>
         <w:rPr>
           <w:b/>
         </w:rPr>
         <w:t>do</w:t>
       </w:r>
-      <w:bookmarkStart w:id="0" w:name="_GoBack"/>
-      <w:bookmarkEnd w:id="0"/>
+      <w:proofErr w:type="gramEnd"/>
       <w:r>
         <w:rPr>
           <w:b/>
@@ -454,6 +550,7 @@
         <w:rPr>
           <w:b/>
         </w:rPr>
+        <w:lastRenderedPageBreak/>
         <w:t xml:space="preserve">~ </w:t>
       </w:r>
       <w:r>
@@ -482,6 +579,119 @@
 <file path=word/numbering.xml><?xml version="1.0" encoding="utf-8"?>
 <w:numbering xmlns:wpc="http://schemas.microsoft.com/office/word/2010/wordprocessingCanvas" xmlns:mo="http://schemas.microsoft.com/office/mac/office/2008/main" xmlns:mc="http://schemas.openxmlformats.org/markup-compatibility/2006" xmlns:mv="urn:schemas-microsoft-com:mac:vml" xmlns:o="urn:schemas-microsoft-com:office:office" xmlns:r="http://schemas.openxmlformats.org/officeDocument/2006/relationships" xmlns:m="http://schemas.openxmlformats.org/officeDocument/2006/math" xmlns:v="urn:schemas-microsoft-com:vml" xmlns:wp14="http://schemas.microsoft.com/office/word/2010/wordprocessingDrawing" xmlns:wp="http://schemas.openxmlformats.org/drawingml/2006/wordprocessingDrawing" xmlns:w10="urn:schemas-microsoft-com:office:word" xmlns:w="http://schemas.openxmlformats.org/wordprocessingml/2006/main" xmlns:w14="http://schemas.microsoft.com/office/word/2010/wordml" xmlns:w15="http://schemas.microsoft.com/office/word/2012/wordml" xmlns:wpg="http://schemas.microsoft.com/office/word/2010/wordprocessingGroup" xmlns:wpi="http://schemas.microsoft.com/office/word/2010/wordprocessingInk" xmlns:wne="http://schemas.microsoft.com/office/word/2006/wordml" xmlns:wps="http://schemas.microsoft.com/office/word/2010/wordprocessingShape" mc:Ignorable="w14 w15 wp14">
   <w:abstractNum w:abstractNumId="0">
+    <w:nsid w:val="0F596D86"/>
+    <w:multiLevelType w:val="hybridMultilevel"/>
+    <w:tmpl w:val="17E28324"/>
+    <w:lvl w:ilvl="0" w:tplc="04090001">
+      <w:start w:val="1"/>
+      <w:numFmt w:val="bullet"/>
+      <w:lvlText w:val=""/>
+      <w:lvlJc w:val="left"/>
+      <w:pPr>
+        <w:ind w:left="1440" w:hanging="360"/>
+      </w:pPr>
+      <w:rPr>
+        <w:rFonts w:ascii="Symbol" w:hAnsi="Symbol" w:hint="default"/>
+      </w:rPr>
+    </w:lvl>
+    <w:lvl w:ilvl="1" w:tplc="04090003" w:tentative="1">
+      <w:start w:val="1"/>
+      <w:numFmt w:val="bullet"/>
+      <w:lvlText w:val="o"/>
+      <w:lvlJc w:val="left"/>
+      <w:pPr>
+        <w:ind w:left="2160" w:hanging="360"/>
+      </w:pPr>
+      <w:rPr>
+        <w:rFonts w:ascii="Courier New" w:hAnsi="Courier New" w:cs="Courier New" w:hint="default"/>
+      </w:rPr>
+    </w:lvl>
+    <w:lvl w:ilvl="2" w:tplc="04090005" w:tentative="1">
+      <w:start w:val="1"/>
+      <w:numFmt w:val="bullet"/>
+      <w:lvlText w:val=""/>
+      <w:lvlJc w:val="left"/>
+      <w:pPr>
+        <w:ind w:left="2880" w:hanging="360"/>
+      </w:pPr>
+      <w:rPr>
+        <w:rFonts w:ascii="Wingdings" w:hAnsi="Wingdings" w:hint="default"/>
+      </w:rPr>
+    </w:lvl>
+    <w:lvl w:ilvl="3" w:tplc="04090001" w:tentative="1">
+      <w:start w:val="1"/>
+      <w:numFmt w:val="bullet"/>
+      <w:lvlText w:val=""/>
+      <w:lvlJc w:val="left"/>
+      <w:pPr>
+        <w:ind w:left="3600" w:hanging="360"/>
+      </w:pPr>
+      <w:rPr>
+        <w:rFonts w:ascii="Symbol" w:hAnsi="Symbol" w:hint="default"/>
+      </w:rPr>
+    </w:lvl>
+    <w:lvl w:ilvl="4" w:tplc="04090003" w:tentative="1">
+      <w:start w:val="1"/>
+      <w:numFmt w:val="bullet"/>
+      <w:lvlText w:val="o"/>
+      <w:lvlJc w:val="left"/>
+      <w:pPr>
+        <w:ind w:left="4320" w:hanging="360"/>
+      </w:pPr>
+      <w:rPr>
+        <w:rFonts w:ascii="Courier New" w:hAnsi="Courier New" w:cs="Courier New" w:hint="default"/>
+      </w:rPr>
+    </w:lvl>
+    <w:lvl w:ilvl="5" w:tplc="04090005" w:tentative="1">
+      <w:start w:val="1"/>
+      <w:numFmt w:val="bullet"/>
+      <w:lvlText w:val=""/>
+      <w:lvlJc w:val="left"/>
+      <w:pPr>
+        <w:ind w:left="5040" w:hanging="360"/>
+      </w:pPr>
+      <w:rPr>
+        <w:rFonts w:ascii="Wingdings" w:hAnsi="Wingdings" w:hint="default"/>
+      </w:rPr>
+    </w:lvl>
+    <w:lvl w:ilvl="6" w:tplc="04090001" w:tentative="1">
+      <w:start w:val="1"/>
+      <w:numFmt w:val="bullet"/>
+      <w:lvlText w:val=""/>
+      <w:lvlJc w:val="left"/>
+      <w:pPr>
+        <w:ind w:left="5760" w:hanging="360"/>
+      </w:pPr>
+      <w:rPr>
+        <w:rFonts w:ascii="Symbol" w:hAnsi="Symbol" w:hint="default"/>
+      </w:rPr>
+    </w:lvl>
+    <w:lvl w:ilvl="7" w:tplc="04090003" w:tentative="1">
+      <w:start w:val="1"/>
+      <w:numFmt w:val="bullet"/>
+      <w:lvlText w:val="o"/>
+      <w:lvlJc w:val="left"/>
+      <w:pPr>
+        <w:ind w:left="6480" w:hanging="360"/>
+      </w:pPr>
+      <w:rPr>
+        <w:rFonts w:ascii="Courier New" w:hAnsi="Courier New" w:cs="Courier New" w:hint="default"/>
+      </w:rPr>
+    </w:lvl>
+    <w:lvl w:ilvl="8" w:tplc="04090005" w:tentative="1">
+      <w:start w:val="1"/>
+      <w:numFmt w:val="bullet"/>
+      <w:lvlText w:val=""/>
+      <w:lvlJc w:val="left"/>
+      <w:pPr>
+        <w:ind w:left="7200" w:hanging="360"/>
+      </w:pPr>
+      <w:rPr>
+        <w:rFonts w:ascii="Wingdings" w:hAnsi="Wingdings" w:hint="default"/>
+      </w:rPr>
+    </w:lvl>
+  </w:abstractNum>
+  <w:abstractNum w:abstractNumId="1">
     <w:nsid w:val="192434BF"/>
     <w:multiLevelType w:val="hybridMultilevel"/>
     <w:tmpl w:val="661E1420"/>
@@ -568,6 +778,9 @@
     </w:lvl>
   </w:abstractNum>
   <w:num w:numId="1">
+    <w:abstractNumId w:val="1"/>
+  </w:num>
+  <w:num w:numId="2">
     <w:abstractNumId w:val="0"/>
   </w:num>
 </w:numbering>

</xml_diff>